<commit_message>
edits based on conversations with collaborators
</commit_message>
<xml_diff>
--- a/doc/manuscript/technical_workflow.docx
+++ b/doc/manuscript/technical_workflow.docx
@@ -122,6 +122,30 @@
       </w:pPr>
       <w:r>
         <w:t xml:space="preserve">Albert Kim?</w:t>
+      </w:r>
+    </w:p>
+    <w:p>
+      <w:pPr>
+        <w:pStyle w:val="BodyText"/>
+      </w:pPr>
+      <w:r>
+        <w:t xml:space="preserve">Lukas Magee</w:t>
+      </w:r>
+    </w:p>
+    <w:p>
+      <w:pPr>
+        <w:pStyle w:val="BodyText"/>
+      </w:pPr>
+      <w:r>
+        <w:t xml:space="preserve">Daniel Zuleta</w:t>
+      </w:r>
+    </w:p>
+    <w:p>
+      <w:pPr>
+        <w:pStyle w:val="BodyText"/>
+      </w:pPr>
+      <w:r>
+        <w:t xml:space="preserve">(others)</w:t>
       </w:r>
     </w:p>
     <w:p>
@@ -277,7 +301,7 @@
       </w:r>
     </w:p>
     <w:bookmarkEnd w:id="22"/>
-    <w:bookmarkStart w:id="28" w:name="materials-and-methods"/>
+    <w:bookmarkStart w:id="32" w:name="materials-and-methods"/>
     <w:p>
       <w:pPr>
         <w:pStyle w:val="Heading1"/>
@@ -295,7 +319,19 @@
         <w:t xml:space="preserve">Materials and Methods</w:t>
       </w:r>
     </w:p>
-    <w:bookmarkStart w:id="23" w:name="electronic-data-collection"/>
+    <w:p>
+      <w:pPr>
+        <w:pStyle w:val="FirstParagraph"/>
+      </w:pPr>
+      <w:r>
+        <w:rPr>
+          <w:iCs/>
+          <w:i/>
+        </w:rPr>
+        <w:t xml:space="preserve">Important to include the example of a tropical site. Tropical sites have large lag between data collection and finalization because species ID is needed for new recruits. Also, should have an example of paper data collection.</w:t>
+      </w:r>
+    </w:p>
+    <w:bookmarkStart w:id="26" w:name="X057b17aa77b106c240f4202dd257be5f583e5cd"/>
     <w:p>
       <w:pPr>
         <w:pStyle w:val="Heading2"/>
@@ -310,7 +346,186 @@
         <w:tab/>
       </w:r>
       <w:r>
-        <w:t xml:space="preserve">Electronic Data Collection</w:t>
+        <w:t xml:space="preserve">Step 1: Production of Digital Data Records from Field Census</w:t>
+      </w:r>
+    </w:p>
+    <w:p>
+      <w:pPr>
+        <w:pStyle w:val="FirstParagraph"/>
+      </w:pPr>
+      <w:r>
+        <w:t xml:space="preserve">Data were collected via a variety of mechanisms, ultimately leading to digital data files.</w:t>
+      </w:r>
+      <w:r>
+        <w:t xml:space="preserve"> </w:t>
+      </w:r>
+      <w:r>
+        <w:t xml:space="preserve">Here, we applied three different methods for censuses at ForestGEO plots.</w:t>
+      </w:r>
+    </w:p>
+    <w:bookmarkStart w:id="23" w:name="arcgis-app"/>
+    <w:p>
+      <w:pPr>
+        <w:pStyle w:val="Heading3"/>
+      </w:pPr>
+      <w:r>
+        <w:rPr>
+          <w:rStyle w:val="SectionNumber"/>
+        </w:rPr>
+        <w:t xml:space="preserve">2.1.1</w:t>
+      </w:r>
+      <w:r>
+        <w:tab/>
+      </w:r>
+      <w:r>
+        <w:t xml:space="preserve">ArcGIS App</w:t>
+      </w:r>
+    </w:p>
+    <w:p>
+      <w:pPr>
+        <w:pStyle w:val="FirstParagraph"/>
+      </w:pPr>
+      <w:r>
+        <w:t xml:space="preserve">Examples: BCI, SCBI</w:t>
+      </w:r>
+    </w:p>
+    <w:bookmarkEnd w:id="23"/>
+    <w:bookmarkStart w:id="24" w:name="fast-field-forms-app"/>
+    <w:p>
+      <w:pPr>
+        <w:pStyle w:val="Heading3"/>
+      </w:pPr>
+      <w:r>
+        <w:rPr>
+          <w:rStyle w:val="SectionNumber"/>
+        </w:rPr>
+        <w:t xml:space="preserve">2.1.2</w:t>
+      </w:r>
+      <w:r>
+        <w:tab/>
+      </w:r>
+      <w:r>
+        <w:t xml:space="preserve">Fast Field Forms App</w:t>
+      </w:r>
+    </w:p>
+    <w:p>
+      <w:pPr>
+        <w:pStyle w:val="FirstParagraph"/>
+      </w:pPr>
+      <w:r>
+        <w:t xml:space="preserve">Examples (potential): Wabikon, Tyson, and Lilly Dickey (2022)</w:t>
+      </w:r>
+    </w:p>
+    <w:bookmarkEnd w:id="24"/>
+    <w:bookmarkStart w:id="25" w:name="paper-records"/>
+    <w:p>
+      <w:pPr>
+        <w:pStyle w:val="Heading3"/>
+      </w:pPr>
+      <w:r>
+        <w:rPr>
+          <w:rStyle w:val="SectionNumber"/>
+        </w:rPr>
+        <w:t xml:space="preserve">2.1.3</w:t>
+      </w:r>
+      <w:r>
+        <w:tab/>
+      </w:r>
+      <w:r>
+        <w:t xml:space="preserve">Paper Records</w:t>
+      </w:r>
+    </w:p>
+    <w:p>
+      <w:pPr>
+        <w:pStyle w:val="FirstParagraph"/>
+      </w:pPr>
+      <w:r>
+        <w:t xml:space="preserve">Example: Amacayacu</w:t>
+      </w:r>
+    </w:p>
+    <w:p>
+      <w:pPr>
+        <w:pStyle w:val="BodyText"/>
+      </w:pPr>
+      <w:r>
+        <w:t xml:space="preserve">At Amacayacu, paper records were collected in the [YEAR] census.</w:t>
+      </w:r>
+      <w:r>
+        <w:t xml:space="preserve"> </w:t>
+      </w:r>
+      <w:r>
+        <w:t xml:space="preserve">Data were digitized (entered into spreadsheets) every weekend.</w:t>
+      </w:r>
+      <w:r>
+        <w:t xml:space="preserve"> </w:t>
+      </w:r>
+      <w:r>
+        <w:t xml:space="preserve">Here, we analyzed digital records as collected in the field (no corrections applied).</w:t>
+      </w:r>
+    </w:p>
+    <w:bookmarkEnd w:id="25"/>
+    <w:bookmarkEnd w:id="26"/>
+    <w:bookmarkStart w:id="31" w:name="X24a889345424732da065e22e033b74c23d974f3"/>
+    <w:p>
+      <w:pPr>
+        <w:pStyle w:val="Heading2"/>
+      </w:pPr>
+      <w:r>
+        <w:rPr>
+          <w:rStyle w:val="SectionNumber"/>
+        </w:rPr>
+        <w:t xml:space="preserve">2.2</w:t>
+      </w:r>
+      <w:r>
+        <w:tab/>
+      </w:r>
+      <w:r>
+        <w:t xml:space="preserve">Step 2: Automated Data Processing via GitHub Actions</w:t>
+      </w:r>
+    </w:p>
+    <w:bookmarkStart w:id="27" w:name="data-qaqc"/>
+    <w:p>
+      <w:pPr>
+        <w:pStyle w:val="Heading3"/>
+      </w:pPr>
+      <w:r>
+        <w:rPr>
+          <w:rStyle w:val="SectionNumber"/>
+        </w:rPr>
+        <w:t xml:space="preserve">2.2.1</w:t>
+      </w:r>
+      <w:r>
+        <w:tab/>
+      </w:r>
+      <w:r>
+        <w:t xml:space="preserve">Data QA/QC</w:t>
+      </w:r>
+    </w:p>
+    <w:bookmarkEnd w:id="27"/>
+    <w:bookmarkStart w:id="28" w:name="biological-results"/>
+    <w:p>
+      <w:pPr>
+        <w:pStyle w:val="Heading3"/>
+      </w:pPr>
+      <w:r>
+        <w:rPr>
+          <w:rStyle w:val="SectionNumber"/>
+        </w:rPr>
+        <w:t xml:space="preserve">2.2.2</w:t>
+      </w:r>
+      <w:r>
+        <w:tab/>
+      </w:r>
+      <w:r>
+        <w:t xml:space="preserve">Biological Results</w:t>
+      </w:r>
+    </w:p>
+    <w:p>
+      <w:pPr>
+        <w:pStyle w:val="FirstParagraph"/>
+      </w:pPr>
+      <w:r>
+        <w:t xml:space="preserve">Generate maps &amp; .csv files for each of the following (by quadrat, as soon as each quadrat is completed and found to be error-free):</w:t>
       </w:r>
     </w:p>
     <w:p>
@@ -322,7 +537,7 @@
         <w:pStyle w:val="Compact"/>
       </w:pPr>
       <w:r>
-        <w:t xml:space="preserve">ArcGIS App</w:t>
+        <w:t xml:space="preserve">n stems</w:t>
       </w:r>
     </w:p>
     <w:p>
@@ -334,29 +549,162 @@
         <w:pStyle w:val="Compact"/>
       </w:pPr>
       <w:r>
-        <w:t xml:space="preserve">Fast Field Forms?</w:t>
-      </w:r>
-    </w:p>
-    <w:bookmarkEnd w:id="23"/>
-    <w:bookmarkStart w:id="26" w:name="github-actions"/>
-    <w:p>
-      <w:pPr>
-        <w:pStyle w:val="Heading2"/>
+        <w:t xml:space="preserve">n gained (recruitment)</w:t>
+      </w:r>
+    </w:p>
+    <w:p>
+      <w:pPr>
+        <w:numPr>
+          <w:ilvl w:val="0"/>
+          <w:numId w:val="1002"/>
+        </w:numPr>
+        <w:pStyle w:val="Compact"/>
+      </w:pPr>
+      <w:r>
+        <w:t xml:space="preserve">n lost (mortality)</w:t>
+      </w:r>
+    </w:p>
+    <w:p>
+      <w:pPr>
+        <w:numPr>
+          <w:ilvl w:val="0"/>
+          <w:numId w:val="1002"/>
+        </w:numPr>
+        <w:pStyle w:val="Compact"/>
+      </w:pPr>
+      <w:r>
+        <w:t xml:space="preserve">∆ n stems</w:t>
+      </w:r>
+    </w:p>
+    <w:p>
+      <w:pPr>
+        <w:numPr>
+          <w:ilvl w:val="0"/>
+          <w:numId w:val="1002"/>
+        </w:numPr>
+        <w:pStyle w:val="Compact"/>
+      </w:pPr>
+      <w:r>
+        <w:t xml:space="preserve">biomass</w:t>
+      </w:r>
+    </w:p>
+    <w:p>
+      <w:pPr>
+        <w:numPr>
+          <w:ilvl w:val="0"/>
+          <w:numId w:val="1002"/>
+        </w:numPr>
+        <w:pStyle w:val="Compact"/>
+      </w:pPr>
+      <w:r>
+        <w:t xml:space="preserve">woody productivity</w:t>
+      </w:r>
+    </w:p>
+    <w:p>
+      <w:pPr>
+        <w:numPr>
+          <w:ilvl w:val="0"/>
+          <w:numId w:val="1002"/>
+        </w:numPr>
+        <w:pStyle w:val="Compact"/>
+      </w:pPr>
+      <w:r>
+        <w:t xml:space="preserve">woody mortality</w:t>
+      </w:r>
+    </w:p>
+    <w:p>
+      <w:pPr>
+        <w:numPr>
+          <w:ilvl w:val="0"/>
+          <w:numId w:val="1002"/>
+        </w:numPr>
+        <w:pStyle w:val="Compact"/>
+      </w:pPr>
+      <w:r>
+        <w:t xml:space="preserve">∆ biomass</w:t>
+      </w:r>
+    </w:p>
+    <w:p>
+      <w:pPr>
+        <w:numPr>
+          <w:ilvl w:val="0"/>
+          <w:numId w:val="1002"/>
+        </w:numPr>
+        <w:pStyle w:val="Compact"/>
+      </w:pPr>
+      <w:r>
+        <w:t xml:space="preserve">species richness</w:t>
+      </w:r>
+    </w:p>
+    <w:p>
+      <w:pPr>
+        <w:numPr>
+          <w:ilvl w:val="0"/>
+          <w:numId w:val="1002"/>
+        </w:numPr>
+        <w:pStyle w:val="Compact"/>
+      </w:pPr>
+      <w:r>
+        <w:t xml:space="preserve">n species gained</w:t>
+      </w:r>
+    </w:p>
+    <w:p>
+      <w:pPr>
+        <w:numPr>
+          <w:ilvl w:val="0"/>
+          <w:numId w:val="1002"/>
+        </w:numPr>
+        <w:pStyle w:val="Compact"/>
+      </w:pPr>
+      <w:r>
+        <w:t xml:space="preserve">n species lost</w:t>
+      </w:r>
+    </w:p>
+    <w:p>
+      <w:pPr>
+        <w:numPr>
+          <w:ilvl w:val="0"/>
+          <w:numId w:val="1002"/>
+        </w:numPr>
+        <w:pStyle w:val="Compact"/>
+      </w:pPr>
+      <w:r>
+        <w:t xml:space="preserve">∆ species richness</w:t>
+      </w:r>
+    </w:p>
+    <w:bookmarkEnd w:id="28"/>
+    <w:bookmarkStart w:id="29" w:name="results-dashboard"/>
+    <w:p>
+      <w:pPr>
+        <w:pStyle w:val="Heading3"/>
       </w:pPr>
       <w:r>
         <w:rPr>
           <w:rStyle w:val="SectionNumber"/>
         </w:rPr>
-        <w:t xml:space="preserve">2.2</w:t>
+        <w:t xml:space="preserve">2.2.3</w:t>
       </w:r>
       <w:r>
         <w:tab/>
       </w:r>
       <w:r>
-        <w:t xml:space="preserve">GitHub Actions</w:t>
-      </w:r>
-    </w:p>
-    <w:bookmarkStart w:id="24" w:name="data-qaqc"/>
+        <w:t xml:space="preserve">Results Dashboard</w:t>
+      </w:r>
+    </w:p>
+    <w:p>
+      <w:pPr>
+        <w:pStyle w:val="FirstParagraph"/>
+      </w:pPr>
+      <w:r>
+        <w:rPr>
+          <w:iCs/>
+          <w:i/>
+        </w:rPr>
+        <w:t xml:space="preserve">(Luca will tackle this. We’ll use GitHub pages.)</w:t>
+      </w:r>
+    </w:p>
+    <w:bookmarkEnd w:id="29"/>
+    <w:bookmarkStart w:id="30" w:name="X9d5a4f15088e9c76e4839f0ca38ee1576519333"/>
     <w:p>
       <w:pPr>
         <w:pStyle w:val="Heading3"/>
@@ -365,40 +713,82 @@
         <w:rPr>
           <w:rStyle w:val="SectionNumber"/>
         </w:rPr>
-        <w:t xml:space="preserve">2.2.1</w:t>
+        <w:t xml:space="preserve">2.2.4</w:t>
       </w:r>
       <w:r>
         <w:tab/>
       </w:r>
       <w:r>
-        <w:t xml:space="preserve">Data QA/QC</w:t>
-      </w:r>
-    </w:p>
-    <w:bookmarkEnd w:id="24"/>
-    <w:bookmarkStart w:id="25" w:name="biological-results"/>
-    <w:p>
-      <w:pPr>
-        <w:pStyle w:val="Heading3"/>
+        <w:t xml:space="preserve">Step 3: Finalizing Data with Species ID of Recruits</w:t>
+      </w:r>
+    </w:p>
+    <w:bookmarkEnd w:id="30"/>
+    <w:bookmarkEnd w:id="31"/>
+    <w:bookmarkEnd w:id="32"/>
+    <w:bookmarkStart w:id="33" w:name="results"/>
+    <w:p>
+      <w:pPr>
+        <w:pStyle w:val="Heading1"/>
       </w:pPr>
       <w:r>
         <w:rPr>
           <w:rStyle w:val="SectionNumber"/>
         </w:rPr>
-        <w:t xml:space="preserve">2.2.2</w:t>
+        <w:t xml:space="preserve">3</w:t>
       </w:r>
       <w:r>
         <w:tab/>
       </w:r>
       <w:r>
-        <w:t xml:space="preserve">Biological Results</w:t>
-      </w:r>
-    </w:p>
-    <w:p>
-      <w:pPr>
-        <w:pStyle w:val="FirstParagraph"/>
-      </w:pPr>
-      <w:r>
-        <w:t xml:space="preserve">Generate maps &amp; .csv files for each of the following (by quadrat, as soon as each quadrat is completed and found to be error-free):</w:t>
+        <w:t xml:space="preserve">Results</w:t>
+      </w:r>
+    </w:p>
+    <w:bookmarkEnd w:id="33"/>
+    <w:bookmarkStart w:id="34" w:name="discussion"/>
+    <w:p>
+      <w:pPr>
+        <w:pStyle w:val="Heading1"/>
+      </w:pPr>
+      <w:r>
+        <w:rPr>
+          <w:rStyle w:val="SectionNumber"/>
+        </w:rPr>
+        <w:t xml:space="preserve">4</w:t>
+      </w:r>
+      <w:r>
+        <w:tab/>
+      </w:r>
+      <w:r>
+        <w:t xml:space="preserve">Discussion</w:t>
+      </w:r>
+    </w:p>
+    <w:bookmarkEnd w:id="34"/>
+    <w:bookmarkStart w:id="35" w:name="conclusions-optional"/>
+    <w:p>
+      <w:pPr>
+        <w:pStyle w:val="Heading1"/>
+      </w:pPr>
+      <w:r>
+        <w:rPr>
+          <w:rStyle w:val="SectionNumber"/>
+        </w:rPr>
+        <w:t xml:space="preserve">5</w:t>
+      </w:r>
+      <w:r>
+        <w:tab/>
+      </w:r>
+      <w:r>
+        <w:t xml:space="preserve">Conclusions (optional)</w:t>
+      </w:r>
+    </w:p>
+    <w:bookmarkEnd w:id="35"/>
+    <w:bookmarkStart w:id="36" w:name="Acknowledgements"/>
+    <w:p>
+      <w:pPr>
+        <w:pStyle w:val="Heading1"/>
+      </w:pPr>
+      <w:r>
+        <w:t xml:space="preserve">Acknowledgements</w:t>
       </w:r>
     </w:p>
     <w:p>
@@ -410,248 +800,16 @@
         <w:pStyle w:val="Compact"/>
       </w:pPr>
       <w:r>
-        <w:t xml:space="preserve">n stems</w:t>
-      </w:r>
-    </w:p>
-    <w:p>
-      <w:pPr>
-        <w:numPr>
-          <w:ilvl w:val="0"/>
-          <w:numId w:val="1003"/>
-        </w:numPr>
-        <w:pStyle w:val="Compact"/>
-      </w:pPr>
-      <w:r>
-        <w:t xml:space="preserve">n gained (recruitment)</w:t>
-      </w:r>
-    </w:p>
-    <w:p>
-      <w:pPr>
-        <w:numPr>
-          <w:ilvl w:val="0"/>
-          <w:numId w:val="1003"/>
-        </w:numPr>
-        <w:pStyle w:val="Compact"/>
-      </w:pPr>
-      <w:r>
-        <w:t xml:space="preserve">n lost (mortality)</w:t>
-      </w:r>
-    </w:p>
-    <w:p>
-      <w:pPr>
-        <w:numPr>
-          <w:ilvl w:val="0"/>
-          <w:numId w:val="1003"/>
-        </w:numPr>
-        <w:pStyle w:val="Compact"/>
-      </w:pPr>
-      <w:r>
-        <w:t xml:space="preserve">∆ n stems</w:t>
-      </w:r>
-    </w:p>
-    <w:p>
-      <w:pPr>
-        <w:numPr>
-          <w:ilvl w:val="0"/>
-          <w:numId w:val="1003"/>
-        </w:numPr>
-        <w:pStyle w:val="Compact"/>
-      </w:pPr>
-      <w:r>
-        <w:t xml:space="preserve">biomass</w:t>
-      </w:r>
-    </w:p>
-    <w:p>
-      <w:pPr>
-        <w:numPr>
-          <w:ilvl w:val="0"/>
-          <w:numId w:val="1003"/>
-        </w:numPr>
-        <w:pStyle w:val="Compact"/>
-      </w:pPr>
-      <w:r>
-        <w:t xml:space="preserve">woody productivity</w:t>
-      </w:r>
-    </w:p>
-    <w:p>
-      <w:pPr>
-        <w:numPr>
-          <w:ilvl w:val="0"/>
-          <w:numId w:val="1003"/>
-        </w:numPr>
-        <w:pStyle w:val="Compact"/>
-      </w:pPr>
-      <w:r>
-        <w:t xml:space="preserve">woody mortality</w:t>
-      </w:r>
-    </w:p>
-    <w:p>
-      <w:pPr>
-        <w:numPr>
-          <w:ilvl w:val="0"/>
-          <w:numId w:val="1003"/>
-        </w:numPr>
-        <w:pStyle w:val="Compact"/>
-      </w:pPr>
-      <w:r>
-        <w:t xml:space="preserve">∆ biomass</w:t>
-      </w:r>
-    </w:p>
-    <w:p>
-      <w:pPr>
-        <w:numPr>
-          <w:ilvl w:val="0"/>
-          <w:numId w:val="1003"/>
-        </w:numPr>
-        <w:pStyle w:val="Compact"/>
-      </w:pPr>
-      <w:r>
-        <w:t xml:space="preserve">species richness</w:t>
-      </w:r>
-    </w:p>
-    <w:p>
-      <w:pPr>
-        <w:numPr>
-          <w:ilvl w:val="0"/>
-          <w:numId w:val="1003"/>
-        </w:numPr>
-        <w:pStyle w:val="Compact"/>
-      </w:pPr>
-      <w:r>
-        <w:t xml:space="preserve">n species gained</w:t>
-      </w:r>
-    </w:p>
-    <w:p>
-      <w:pPr>
-        <w:numPr>
-          <w:ilvl w:val="0"/>
-          <w:numId w:val="1003"/>
-        </w:numPr>
-        <w:pStyle w:val="Compact"/>
-      </w:pPr>
-      <w:r>
-        <w:t xml:space="preserve">n species lost</w:t>
-      </w:r>
-    </w:p>
-    <w:p>
-      <w:pPr>
-        <w:numPr>
-          <w:ilvl w:val="0"/>
-          <w:numId w:val="1003"/>
-        </w:numPr>
-        <w:pStyle w:val="Compact"/>
-      </w:pPr>
-      <w:r>
-        <w:t xml:space="preserve">∆ species richness</w:t>
-      </w:r>
-    </w:p>
-    <w:bookmarkEnd w:id="25"/>
-    <w:bookmarkEnd w:id="26"/>
-    <w:bookmarkStart w:id="27" w:name="results-dashboard"/>
-    <w:p>
-      <w:pPr>
-        <w:pStyle w:val="Heading2"/>
-      </w:pPr>
-      <w:r>
-        <w:rPr>
-          <w:rStyle w:val="SectionNumber"/>
-        </w:rPr>
-        <w:t xml:space="preserve">2.3</w:t>
-      </w:r>
-      <w:r>
-        <w:tab/>
-      </w:r>
-      <w:r>
-        <w:t xml:space="preserve">Results Dashboard?</w:t>
-      </w:r>
-    </w:p>
-    <w:bookmarkEnd w:id="27"/>
-    <w:bookmarkEnd w:id="28"/>
-    <w:bookmarkStart w:id="29" w:name="results"/>
+        <w:t xml:space="preserve">Funding: ForestGEO</w:t>
+      </w:r>
+    </w:p>
+    <w:bookmarkEnd w:id="36"/>
+    <w:bookmarkStart w:id="37" w:name="Conflict"/>
     <w:p>
       <w:pPr>
         <w:pStyle w:val="Heading1"/>
       </w:pPr>
       <w:r>
-        <w:rPr>
-          <w:rStyle w:val="SectionNumber"/>
-        </w:rPr>
-        <w:t xml:space="preserve">3</w:t>
-      </w:r>
-      <w:r>
-        <w:tab/>
-      </w:r>
-      <w:r>
-        <w:t xml:space="preserve">Results</w:t>
-      </w:r>
-    </w:p>
-    <w:bookmarkEnd w:id="29"/>
-    <w:bookmarkStart w:id="30" w:name="discussion"/>
-    <w:p>
-      <w:pPr>
-        <w:pStyle w:val="Heading1"/>
-      </w:pPr>
-      <w:r>
-        <w:rPr>
-          <w:rStyle w:val="SectionNumber"/>
-        </w:rPr>
-        <w:t xml:space="preserve">4</w:t>
-      </w:r>
-      <w:r>
-        <w:tab/>
-      </w:r>
-      <w:r>
-        <w:t xml:space="preserve">Discussion</w:t>
-      </w:r>
-    </w:p>
-    <w:bookmarkEnd w:id="30"/>
-    <w:bookmarkStart w:id="31" w:name="conclusions-optional"/>
-    <w:p>
-      <w:pPr>
-        <w:pStyle w:val="Heading1"/>
-      </w:pPr>
-      <w:r>
-        <w:rPr>
-          <w:rStyle w:val="SectionNumber"/>
-        </w:rPr>
-        <w:t xml:space="preserve">5</w:t>
-      </w:r>
-      <w:r>
-        <w:tab/>
-      </w:r>
-      <w:r>
-        <w:t xml:space="preserve">Conclusions (optional)</w:t>
-      </w:r>
-    </w:p>
-    <w:bookmarkEnd w:id="31"/>
-    <w:bookmarkStart w:id="32" w:name="Acknowledgements"/>
-    <w:p>
-      <w:pPr>
-        <w:pStyle w:val="Heading1"/>
-      </w:pPr>
-      <w:r>
-        <w:t xml:space="preserve">Acknowledgements</w:t>
-      </w:r>
-    </w:p>
-    <w:p>
-      <w:pPr>
-        <w:numPr>
-          <w:ilvl w:val="0"/>
-          <w:numId w:val="1004"/>
-        </w:numPr>
-        <w:pStyle w:val="Compact"/>
-      </w:pPr>
-      <w:r>
-        <w:t xml:space="preserve">Funding: ForestGEO</w:t>
-      </w:r>
-    </w:p>
-    <w:bookmarkEnd w:id="32"/>
-    <w:bookmarkStart w:id="33" w:name="Conflict"/>
-    <w:p>
-      <w:pPr>
-        <w:pStyle w:val="Heading1"/>
-      </w:pPr>
-      <w:r>
         <w:t xml:space="preserve">Conflict of Interest statement</w:t>
       </w:r>
     </w:p>
@@ -663,8 +821,8 @@
         <w:t xml:space="preserve">The authors declare no conflict of interest.</w:t>
       </w:r>
     </w:p>
-    <w:bookmarkEnd w:id="33"/>
-    <w:bookmarkStart w:id="34" w:name="Authors"/>
+    <w:bookmarkEnd w:id="37"/>
+    <w:bookmarkStart w:id="38" w:name="Authors"/>
     <w:p>
       <w:pPr>
         <w:pStyle w:val="Heading1"/>
@@ -685,8 +843,8 @@
         <w:t xml:space="preserve">[Name of author 1] and [Name of author 2] conceived the ideas and designed methodology; [Name of author 1] and [Name of author 3] collected the data; [Name of author 2] and [Name of author 4] analysed the data; [Name of author 1] and [Name of author 4] led the writing of the manuscript. All authors contributed critically to the drafts and gave final approval for publication.</w:t>
       </w:r>
     </w:p>
-    <w:bookmarkEnd w:id="34"/>
-    <w:bookmarkStart w:id="35" w:name="Data"/>
+    <w:bookmarkEnd w:id="38"/>
+    <w:bookmarkStart w:id="39" w:name="Data"/>
     <w:p>
       <w:pPr>
         <w:pStyle w:val="Heading1"/>
@@ -700,8 +858,8 @@
         <w:br w:type="page"/>
       </w:r>
     </w:p>
-    <w:bookmarkEnd w:id="35"/>
-    <w:bookmarkStart w:id="36" w:name="References"/>
+    <w:bookmarkEnd w:id="39"/>
+    <w:bookmarkStart w:id="40" w:name="References"/>
     <w:p>
       <w:pPr>
         <w:pStyle w:val="Heading1"/>
@@ -710,7 +868,7 @@
         <w:t xml:space="preserve">References</w:t>
       </w:r>
     </w:p>
-    <w:bookmarkEnd w:id="36"/>
+    <w:bookmarkEnd w:id="40"/>
     <w:sectPr>
       <w:footerReference r:id="rId10" w:type="even"/>
       <w:footerReference r:id="rId9" w:type="default"/>
@@ -1545,9 +1703,6 @@
     <w:abstractNumId w:val="991"/>
   </w:num>
   <w:num w:numId="1003">
-    <w:abstractNumId w:val="991"/>
-  </w:num>
-  <w:num w:numId="1004">
     <w:abstractNumId w:val="991"/>
   </w:num>
 </w:numbering>

</xml_diff>